<commit_message>
Updating Phase-2 Final Assesment
</commit_message>
<xml_diff>
--- a/Phase-2/FlyAway/Outputs Final Accessment.docx
+++ b/Phase-2/FlyAway/Outputs Final Accessment.docx
@@ -37,7 +37,27 @@
           <w:sz w:val="44"/>
           <w:szCs w:val="44"/>
         </w:rPr>
-        <w:t xml:space="preserve"> – FINAL ASSESMENT</w:t>
+        <w:t xml:space="preserve"> – </w:t>
+      </w:r>
+    </w:p>
+    <w:p>
+      <w:pPr>
+        <w:jc w:val="center"/>
+        <w:rPr>
+          <w:b/>
+          <w:bCs/>
+          <w:sz w:val="44"/>
+          <w:szCs w:val="44"/>
+        </w:rPr>
+      </w:pPr>
+      <w:r>
+        <w:rPr>
+          <w:b/>
+          <w:bCs/>
+          <w:sz w:val="44"/>
+          <w:szCs w:val="44"/>
+        </w:rPr>
+        <w:t>FINAL ASSESMENT</w:t>
       </w:r>
     </w:p>
     <w:p>
@@ -233,6 +253,7 @@
           <w:bCs/>
           <w:noProof/>
         </w:rPr>
+        <w:lastRenderedPageBreak/>
         <w:drawing>
           <wp:inline distT="0" distB="0" distL="0" distR="0" wp14:anchorId="7C742D1E" wp14:editId="26067509">
             <wp:extent cx="6645910" cy="3392170"/>
@@ -416,6 +437,7 @@
           <w:bCs/>
           <w:noProof/>
         </w:rPr>
+        <w:lastRenderedPageBreak/>
         <w:drawing>
           <wp:inline distT="0" distB="0" distL="0" distR="0" wp14:anchorId="7B03963A" wp14:editId="62AA173D">
             <wp:extent cx="6645910" cy="3409315"/>
@@ -628,6 +650,7 @@
           <w:bCs/>
           <w:noProof/>
         </w:rPr>
+        <w:lastRenderedPageBreak/>
         <w:t>Flight Booking:</w:t>
       </w:r>
     </w:p>
@@ -845,6 +868,7 @@
           <w:b/>
           <w:bCs/>
         </w:rPr>
+        <w:lastRenderedPageBreak/>
         <w:t xml:space="preserve">Booking </w:t>
       </w:r>
       <w:proofErr w:type="gramStart"/>

</xml_diff>